<commit_message>
Testes para caracteres inválidos
</commit_message>
<xml_diff>
--- a/Exercicio1/docs/Rel_TDD.docx
+++ b/Exercicio1/docs/Rel_TDD.docx
@@ -838,6 +838,166 @@
         <w:rPr/>
       </w:pPr>
       <w:r>
+        <w:rPr/>
+        <w:t>8) confereFraseComCaracterEspecial()/confereFraseEspaco()</w:t>
+      </w:r>
+    </w:p>
+    <w:p>
+      <w:pPr>
+        <w:pStyle w:val="Normal"/>
+        <w:rPr/>
+      </w:pPr>
+      <w:r>
+        <w:rPr/>
+        <w:t xml:space="preserve">    </w:t>
+      </w:r>
+      <w:r>
+        <w:rPr/>
+        <w:t>caracteres especiais não devem ser permitidos na frase</w:t>
+      </w:r>
+    </w:p>
+    <w:p>
+      <w:pPr>
+        <w:pStyle w:val="Normal"/>
+        <w:rPr/>
+      </w:pPr>
+      <w:r>
+        <w:rPr/>
+      </w:r>
+    </w:p>
+    <w:p>
+      <w:pPr>
+        <w:pStyle w:val="Normal"/>
+        <w:rPr/>
+      </w:pPr>
+      <w:r>
+        <w:rPr/>
+        <w:drawing>
+          <wp:anchor behindDoc="0" distT="0" distB="0" distL="0" distR="0" simplePos="0" locked="0" layoutInCell="1" allowOverlap="1" relativeHeight="15">
+            <wp:simplePos x="0" y="0"/>
+            <wp:positionH relativeFrom="column">
+              <wp:align>center</wp:align>
+            </wp:positionH>
+            <wp:positionV relativeFrom="paragraph">
+              <wp:posOffset>635</wp:posOffset>
+            </wp:positionV>
+            <wp:extent cx="6120130" cy="1109345"/>
+            <wp:effectExtent l="0" t="0" r="0" b="0"/>
+            <wp:wrapSquare wrapText="largest"/>
+            <wp:docPr id="8" name="Figura14" descr=""/>
+            <wp:cNvGraphicFramePr>
+              <a:graphicFrameLocks xmlns:a="http://schemas.openxmlformats.org/drawingml/2006/main" noChangeAspect="1"/>
+            </wp:cNvGraphicFramePr>
+            <a:graphic xmlns:a="http://schemas.openxmlformats.org/drawingml/2006/main">
+              <a:graphicData uri="http://schemas.openxmlformats.org/drawingml/2006/picture">
+                <pic:pic xmlns:pic="http://schemas.openxmlformats.org/drawingml/2006/picture">
+                  <pic:nvPicPr>
+                    <pic:cNvPr id="8" name="Figura14" descr=""/>
+                    <pic:cNvPicPr>
+                      <a:picLocks noChangeAspect="1" noChangeArrowheads="1"/>
+                    </pic:cNvPicPr>
+                  </pic:nvPicPr>
+                  <pic:blipFill>
+                    <a:blip r:embed="rId9"/>
+                    <a:stretch>
+                      <a:fillRect/>
+                    </a:stretch>
+                  </pic:blipFill>
+                  <pic:spPr bwMode="auto">
+                    <a:xfrm>
+                      <a:off x="0" y="0"/>
+                      <a:ext cx="6120130" cy="1109345"/>
+                    </a:xfrm>
+                    <a:prstGeom prst="rect">
+                      <a:avLst/>
+                    </a:prstGeom>
+                  </pic:spPr>
+                </pic:pic>
+              </a:graphicData>
+            </a:graphic>
+          </wp:anchor>
+        </w:drawing>
+      </w:r>
+    </w:p>
+    <w:p>
+      <w:pPr>
+        <w:pStyle w:val="Normal"/>
+        <w:rPr>
+          <w:b/>
+          <w:b/>
+          <w:bCs/>
+        </w:rPr>
+      </w:pPr>
+      <w:r>
+        <w:rPr>
+          <w:b/>
+          <w:bCs/>
+        </w:rPr>
+      </w:r>
+    </w:p>
+    <w:p>
+      <w:pPr>
+        <w:pStyle w:val="Normal"/>
+        <w:rPr/>
+      </w:pPr>
+      <w:r>
+        <w:rPr/>
+      </w:r>
+    </w:p>
+    <w:p>
+      <w:pPr>
+        <w:pStyle w:val="Normal"/>
+        <w:rPr/>
+      </w:pPr>
+      <w:r>
+        <w:rPr/>
+      </w:r>
+    </w:p>
+    <w:p>
+      <w:pPr>
+        <w:pStyle w:val="Normal"/>
+        <w:rPr>
+          <w:b/>
+          <w:b/>
+          <w:bCs/>
+        </w:rPr>
+      </w:pPr>
+      <w:r>
+        <w:rPr/>
+      </w:r>
+    </w:p>
+    <w:p>
+      <w:pPr>
+        <w:pStyle w:val="Normal"/>
+        <w:rPr>
+          <w:b/>
+          <w:b/>
+          <w:bCs/>
+        </w:rPr>
+      </w:pPr>
+      <w:r>
+        <w:rPr/>
+      </w:r>
+    </w:p>
+    <w:p>
+      <w:pPr>
+        <w:pStyle w:val="Normal"/>
+        <w:rPr>
+          <w:b/>
+          <w:b/>
+          <w:bCs/>
+        </w:rPr>
+      </w:pPr>
+      <w:r>
+        <w:rPr/>
+      </w:r>
+    </w:p>
+    <w:p>
+      <w:pPr>
+        <w:pStyle w:val="Normal"/>
+        <w:rPr/>
+      </w:pPr>
+      <w:r>
         <w:rPr>
           <w:b/>
           <w:bCs/>
@@ -950,7 +1110,7 @@
             <wp:extent cx="3514725" cy="133350"/>
             <wp:effectExtent l="0" t="0" r="0" b="0"/>
             <wp:wrapSquare wrapText="largest"/>
-            <wp:docPr id="8" name="Figura2" descr=""/>
+            <wp:docPr id="9" name="Figura2" descr=""/>
             <wp:cNvGraphicFramePr>
               <a:graphicFrameLocks xmlns:a="http://schemas.openxmlformats.org/drawingml/2006/main" noChangeAspect="1"/>
             </wp:cNvGraphicFramePr>
@@ -958,13 +1118,13 @@
               <a:graphicData uri="http://schemas.openxmlformats.org/drawingml/2006/picture">
                 <pic:pic xmlns:pic="http://schemas.openxmlformats.org/drawingml/2006/picture">
                   <pic:nvPicPr>
-                    <pic:cNvPr id="8" name="Figura2" descr=""/>
+                    <pic:cNvPr id="9" name="Figura2" descr=""/>
                     <pic:cNvPicPr>
                       <a:picLocks noChangeAspect="1" noChangeArrowheads="1"/>
                     </pic:cNvPicPr>
                   </pic:nvPicPr>
                   <pic:blipFill>
-                    <a:blip r:embed="rId9"/>
+                    <a:blip r:embed="rId10"/>
                     <a:stretch>
                       <a:fillRect/>
                     </a:stretch>
@@ -1028,7 +1188,7 @@
             <wp:extent cx="3819525" cy="133350"/>
             <wp:effectExtent l="0" t="0" r="0" b="0"/>
             <wp:wrapSquare wrapText="largest"/>
-            <wp:docPr id="9" name="Figura3" descr=""/>
+            <wp:docPr id="10" name="Figura3" descr=""/>
             <wp:cNvGraphicFramePr>
               <a:graphicFrameLocks xmlns:a="http://schemas.openxmlformats.org/drawingml/2006/main" noChangeAspect="1"/>
             </wp:cNvGraphicFramePr>
@@ -1036,13 +1196,13 @@
               <a:graphicData uri="http://schemas.openxmlformats.org/drawingml/2006/picture">
                 <pic:pic xmlns:pic="http://schemas.openxmlformats.org/drawingml/2006/picture">
                   <pic:nvPicPr>
-                    <pic:cNvPr id="9" name="Figura3" descr=""/>
+                    <pic:cNvPr id="10" name="Figura3" descr=""/>
                     <pic:cNvPicPr>
                       <a:picLocks noChangeAspect="1" noChangeArrowheads="1"/>
                     </pic:cNvPicPr>
                   </pic:nvPicPr>
                   <pic:blipFill>
-                    <a:blip r:embed="rId10"/>
+                    <a:blip r:embed="rId11"/>
                     <a:stretch>
                       <a:fillRect/>
                     </a:stretch>
@@ -1137,7 +1297,7 @@
             <wp:extent cx="5448300" cy="1419225"/>
             <wp:effectExtent l="0" t="0" r="0" b="0"/>
             <wp:wrapSquare wrapText="largest"/>
-            <wp:docPr id="10" name="Figura4" descr=""/>
+            <wp:docPr id="11" name="Figura4" descr=""/>
             <wp:cNvGraphicFramePr>
               <a:graphicFrameLocks xmlns:a="http://schemas.openxmlformats.org/drawingml/2006/main" noChangeAspect="1"/>
             </wp:cNvGraphicFramePr>
@@ -1145,13 +1305,13 @@
               <a:graphicData uri="http://schemas.openxmlformats.org/drawingml/2006/picture">
                 <pic:pic xmlns:pic="http://schemas.openxmlformats.org/drawingml/2006/picture">
                   <pic:nvPicPr>
-                    <pic:cNvPr id="10" name="Figura4" descr=""/>
+                    <pic:cNvPr id="11" name="Figura4" descr=""/>
                     <pic:cNvPicPr>
                       <a:picLocks noChangeAspect="1" noChangeArrowheads="1"/>
                     </pic:cNvPicPr>
                   </pic:nvPicPr>
                   <pic:blipFill>
-                    <a:blip r:embed="rId11"/>
+                    <a:blip r:embed="rId12"/>
                     <a:stretch>
                       <a:fillRect/>
                     </a:stretch>
@@ -1255,7 +1415,7 @@
             <wp:extent cx="3409950" cy="180975"/>
             <wp:effectExtent l="0" t="0" r="0" b="0"/>
             <wp:wrapSquare wrapText="largest"/>
-            <wp:docPr id="11" name="Figura5" descr=""/>
+            <wp:docPr id="12" name="Figura5" descr=""/>
             <wp:cNvGraphicFramePr>
               <a:graphicFrameLocks xmlns:a="http://schemas.openxmlformats.org/drawingml/2006/main" noChangeAspect="1"/>
             </wp:cNvGraphicFramePr>
@@ -1263,13 +1423,13 @@
               <a:graphicData uri="http://schemas.openxmlformats.org/drawingml/2006/picture">
                 <pic:pic xmlns:pic="http://schemas.openxmlformats.org/drawingml/2006/picture">
                   <pic:nvPicPr>
-                    <pic:cNvPr id="11" name="Figura5" descr=""/>
+                    <pic:cNvPr id="12" name="Figura5" descr=""/>
                     <pic:cNvPicPr>
                       <a:picLocks noChangeAspect="1" noChangeArrowheads="1"/>
                     </pic:cNvPicPr>
                   </pic:nvPicPr>
                   <pic:blipFill>
-                    <a:blip r:embed="rId12"/>
+                    <a:blip r:embed="rId13"/>
                     <a:stretch>
                       <a:fillRect/>
                     </a:stretch>
@@ -1347,7 +1507,7 @@
             <wp:extent cx="3971925" cy="809625"/>
             <wp:effectExtent l="0" t="0" r="0" b="0"/>
             <wp:wrapSquare wrapText="largest"/>
-            <wp:docPr id="12" name="Figura6" descr=""/>
+            <wp:docPr id="13" name="Figura6" descr=""/>
             <wp:cNvGraphicFramePr>
               <a:graphicFrameLocks xmlns:a="http://schemas.openxmlformats.org/drawingml/2006/main" noChangeAspect="1"/>
             </wp:cNvGraphicFramePr>
@@ -1355,13 +1515,13 @@
               <a:graphicData uri="http://schemas.openxmlformats.org/drawingml/2006/picture">
                 <pic:pic xmlns:pic="http://schemas.openxmlformats.org/drawingml/2006/picture">
                   <pic:nvPicPr>
-                    <pic:cNvPr id="12" name="Figura6" descr=""/>
+                    <pic:cNvPr id="13" name="Figura6" descr=""/>
                     <pic:cNvPicPr>
                       <a:picLocks noChangeAspect="1" noChangeArrowheads="1"/>
                     </pic:cNvPicPr>
                   </pic:nvPicPr>
                   <pic:blipFill>
-                    <a:blip r:embed="rId13"/>
+                    <a:blip r:embed="rId14"/>
                     <a:stretch>
                       <a:fillRect/>
                     </a:stretch>
@@ -1455,7 +1615,7 @@
             <wp:extent cx="5476875" cy="438150"/>
             <wp:effectExtent l="0" t="0" r="0" b="0"/>
             <wp:wrapSquare wrapText="largest"/>
-            <wp:docPr id="13" name="Figura7" descr=""/>
+            <wp:docPr id="14" name="Figura7" descr=""/>
             <wp:cNvGraphicFramePr>
               <a:graphicFrameLocks xmlns:a="http://schemas.openxmlformats.org/drawingml/2006/main" noChangeAspect="1"/>
             </wp:cNvGraphicFramePr>
@@ -1463,13 +1623,13 @@
               <a:graphicData uri="http://schemas.openxmlformats.org/drawingml/2006/picture">
                 <pic:pic xmlns:pic="http://schemas.openxmlformats.org/drawingml/2006/picture">
                   <pic:nvPicPr>
-                    <pic:cNvPr id="13" name="Figura7" descr=""/>
+                    <pic:cNvPr id="14" name="Figura7" descr=""/>
                     <pic:cNvPicPr>
                       <a:picLocks noChangeAspect="1" noChangeArrowheads="1"/>
                     </pic:cNvPicPr>
                   </pic:nvPicPr>
                   <pic:blipFill>
-                    <a:blip r:embed="rId14"/>
+                    <a:blip r:embed="rId15"/>
                     <a:stretch>
                       <a:fillRect/>
                     </a:stretch>
@@ -1528,33 +1688,155 @@
       </w:pPr>
       <w:r>
         <w:rPr/>
-      </w:r>
-    </w:p>
-    <w:p>
-      <w:pPr>
-        <w:pStyle w:val="Normal"/>
-        <w:rPr/>
-      </w:pPr>
-      <w:r>
-        <w:rPr/>
-      </w:r>
-    </w:p>
-    <w:p>
-      <w:pPr>
-        <w:pStyle w:val="Normal"/>
-        <w:rPr/>
-      </w:pPr>
-      <w:r>
-        <w:rPr/>
-      </w:r>
-    </w:p>
-    <w:p>
-      <w:pPr>
-        <w:pStyle w:val="Normal"/>
-        <w:rPr/>
-      </w:pPr>
-      <w:r>
-        <w:rPr/>
+        <w:t>Ciclo 8</w:t>
+      </w:r>
+    </w:p>
+    <w:p>
+      <w:pPr>
+        <w:pStyle w:val="Normal"/>
+        <w:rPr/>
+      </w:pPr>
+      <w:r>
+        <w:rPr/>
+      </w:r>
+    </w:p>
+    <w:p>
+      <w:pPr>
+        <w:pStyle w:val="Normal"/>
+        <w:rPr/>
+      </w:pPr>
+      <w:r>
+        <w:rPr/>
+        <w:t>anterior</w:t>
+      </w:r>
+    </w:p>
+    <w:p>
+      <w:pPr>
+        <w:pStyle w:val="Normal"/>
+        <w:rPr/>
+      </w:pPr>
+      <w:r>
+        <w:rPr/>
+      </w:r>
+    </w:p>
+    <w:p>
+      <w:pPr>
+        <w:pStyle w:val="Normal"/>
+        <w:rPr/>
+      </w:pPr>
+      <w:r>
+        <w:drawing>
+          <wp:anchor behindDoc="0" distT="0" distB="0" distL="0" distR="0" simplePos="0" locked="0" layoutInCell="1" allowOverlap="1" relativeHeight="16">
+            <wp:simplePos x="0" y="0"/>
+            <wp:positionH relativeFrom="column">
+              <wp:align>center</wp:align>
+            </wp:positionH>
+            <wp:positionV relativeFrom="paragraph">
+              <wp:posOffset>635</wp:posOffset>
+            </wp:positionV>
+            <wp:extent cx="6120130" cy="1058545"/>
+            <wp:effectExtent l="0" t="0" r="0" b="0"/>
+            <wp:wrapSquare wrapText="largest"/>
+            <wp:docPr id="15" name="Figura15" descr=""/>
+            <wp:cNvGraphicFramePr>
+              <a:graphicFrameLocks xmlns:a="http://schemas.openxmlformats.org/drawingml/2006/main" noChangeAspect="1"/>
+            </wp:cNvGraphicFramePr>
+            <a:graphic xmlns:a="http://schemas.openxmlformats.org/drawingml/2006/main">
+              <a:graphicData uri="http://schemas.openxmlformats.org/drawingml/2006/picture">
+                <pic:pic xmlns:pic="http://schemas.openxmlformats.org/drawingml/2006/picture">
+                  <pic:nvPicPr>
+                    <pic:cNvPr id="15" name="Figura15" descr=""/>
+                    <pic:cNvPicPr>
+                      <a:picLocks noChangeAspect="1" noChangeArrowheads="1"/>
+                    </pic:cNvPicPr>
+                  </pic:nvPicPr>
+                  <pic:blipFill>
+                    <a:blip r:embed="rId16"/>
+                    <a:stretch>
+                      <a:fillRect/>
+                    </a:stretch>
+                  </pic:blipFill>
+                  <pic:spPr bwMode="auto">
+                    <a:xfrm>
+                      <a:off x="0" y="0"/>
+                      <a:ext cx="6120130" cy="1058545"/>
+                    </a:xfrm>
+                    <a:prstGeom prst="rect">
+                      <a:avLst/>
+                    </a:prstGeom>
+                  </pic:spPr>
+                </pic:pic>
+              </a:graphicData>
+            </a:graphic>
+          </wp:anchor>
+        </w:drawing>
+      </w:r>
+      <w:r>
+        <w:rPr/>
+        <w:t>refatorado</w:t>
+      </w:r>
+    </w:p>
+    <w:p>
+      <w:pPr>
+        <w:pStyle w:val="Normal"/>
+        <w:rPr/>
+      </w:pPr>
+      <w:r>
+        <w:rPr/>
+      </w:r>
+    </w:p>
+    <w:p>
+      <w:pPr>
+        <w:pStyle w:val="Normal"/>
+        <w:rPr/>
+      </w:pPr>
+      <w:r>
+        <w:rPr/>
+        <w:drawing>
+          <wp:anchor behindDoc="0" distT="0" distB="0" distL="0" distR="0" simplePos="0" locked="0" layoutInCell="1" allowOverlap="1" relativeHeight="17">
+            <wp:simplePos x="0" y="0"/>
+            <wp:positionH relativeFrom="column">
+              <wp:align>center</wp:align>
+            </wp:positionH>
+            <wp:positionV relativeFrom="paragraph">
+              <wp:posOffset>635</wp:posOffset>
+            </wp:positionV>
+            <wp:extent cx="6120130" cy="1584325"/>
+            <wp:effectExtent l="0" t="0" r="0" b="0"/>
+            <wp:wrapSquare wrapText="largest"/>
+            <wp:docPr id="16" name="Figura16" descr=""/>
+            <wp:cNvGraphicFramePr>
+              <a:graphicFrameLocks xmlns:a="http://schemas.openxmlformats.org/drawingml/2006/main" noChangeAspect="1"/>
+            </wp:cNvGraphicFramePr>
+            <a:graphic xmlns:a="http://schemas.openxmlformats.org/drawingml/2006/main">
+              <a:graphicData uri="http://schemas.openxmlformats.org/drawingml/2006/picture">
+                <pic:pic xmlns:pic="http://schemas.openxmlformats.org/drawingml/2006/picture">
+                  <pic:nvPicPr>
+                    <pic:cNvPr id="16" name="Figura16" descr=""/>
+                    <pic:cNvPicPr>
+                      <a:picLocks noChangeAspect="1" noChangeArrowheads="1"/>
+                    </pic:cNvPicPr>
+                  </pic:nvPicPr>
+                  <pic:blipFill>
+                    <a:blip r:embed="rId17"/>
+                    <a:stretch>
+                      <a:fillRect/>
+                    </a:stretch>
+                  </pic:blipFill>
+                  <pic:spPr bwMode="auto">
+                    <a:xfrm>
+                      <a:off x="0" y="0"/>
+                      <a:ext cx="6120130" cy="1584325"/>
+                    </a:xfrm>
+                    <a:prstGeom prst="rect">
+                      <a:avLst/>
+                    </a:prstGeom>
+                  </pic:spPr>
+                </pic:pic>
+              </a:graphicData>
+            </a:graphic>
+          </wp:anchor>
+        </w:drawing>
       </w:r>
     </w:p>
     <w:sectPr>

</xml_diff>

<commit_message>
relatório também no formato docx
</commit_message>
<xml_diff>
--- a/Exercicio1/docs/Rel_TDD.docx
+++ b/Exercicio1/docs/Rel_TDD.docx
@@ -1,6 +1,7 @@
 
 <file path=word/document.xml><?xml version="1.0" encoding="utf-8"?>
 <w:document xmlns:o="urn:schemas-microsoft-com:office:office" xmlns:r="http://schemas.openxmlformats.org/officeDocument/2006/relationships" xmlns:v="urn:schemas-microsoft-com:vml" xmlns:w="http://schemas.openxmlformats.org/wordprocessingml/2006/main" xmlns:w10="urn:schemas-microsoft-com:office:word" xmlns:wp="http://schemas.openxmlformats.org/drawingml/2006/wordprocessingDrawing" xmlns:wps="http://schemas.microsoft.com/office/word/2010/wordprocessingShape" xmlns:wpg="http://schemas.microsoft.com/office/word/2010/wordprocessingGroup" xmlns:mc="http://schemas.openxmlformats.org/markup-compatibility/2006" xmlns:wp14="http://schemas.microsoft.com/office/word/2010/wordprocessingDrawing" xmlns:w14="http://schemas.microsoft.com/office/word/2010/wordml" mc:Ignorable="w14 wp14">
+  <w:background w:color="FFFFFF"/>
   <w:body>
     <w:p>
       <w:pPr>
@@ -9,7 +10,7 @@
       </w:pPr>
       <w:r>
         <w:rPr/>
-        <w:t>Testes falhando</w:t>
+        <w:t xml:space="preserve">Testes </w:t>
       </w:r>
     </w:p>
     <w:p>
@@ -39,7 +40,7 @@
       <w:r>
         <w:rPr/>
         <w:drawing>
-          <wp:anchor behindDoc="0" distT="0" distB="0" distL="0" distR="0" simplePos="0" locked="0" layoutInCell="1" allowOverlap="1" relativeHeight="8">
+          <wp:anchor behindDoc="0" distT="0" distB="0" distL="0" distR="0" simplePos="0" locked="0" layoutInCell="1" allowOverlap="1" relativeHeight="7">
             <wp:simplePos x="0" y="0"/>
             <wp:positionH relativeFrom="column">
               <wp:posOffset>183515</wp:posOffset>
@@ -47,10 +48,10 @@
             <wp:positionV relativeFrom="paragraph">
               <wp:posOffset>89535</wp:posOffset>
             </wp:positionV>
-            <wp:extent cx="5200650" cy="485775"/>
+            <wp:extent cx="5200015" cy="485140"/>
             <wp:effectExtent l="0" t="0" r="0" b="0"/>
             <wp:wrapSquare wrapText="largest"/>
-            <wp:docPr id="1" name="Figura8" descr=""/>
+            <wp:docPr id="1" name="Figura1" descr=""/>
             <wp:cNvGraphicFramePr>
               <a:graphicFrameLocks xmlns:a="http://schemas.openxmlformats.org/drawingml/2006/main" noChangeAspect="1"/>
             </wp:cNvGraphicFramePr>
@@ -58,7 +59,7 @@
               <a:graphicData uri="http://schemas.openxmlformats.org/drawingml/2006/picture">
                 <pic:pic xmlns:pic="http://schemas.openxmlformats.org/drawingml/2006/picture">
                   <pic:nvPicPr>
-                    <pic:cNvPr id="1" name="Figura8" descr=""/>
+                    <pic:cNvPr id="1" name="Figura1" descr=""/>
                     <pic:cNvPicPr>
                       <a:picLocks noChangeAspect="1" noChangeArrowheads="1"/>
                     </pic:cNvPicPr>
@@ -72,7 +73,7 @@
                   <pic:spPr bwMode="auto">
                     <a:xfrm>
                       <a:off x="0" y="0"/>
-                      <a:ext cx="5200650" cy="485775"/>
+                      <a:ext cx="5200015" cy="485140"/>
                     </a:xfrm>
                     <a:prstGeom prst="rect">
                       <a:avLst/>
@@ -119,19 +120,7 @@
       </w:pPr>
       <w:r>
         <w:rPr/>
-        <w:t>2</w:t>
-      </w:r>
-      <w:r>
-        <w:rPr/>
-        <w:t xml:space="preserve">) </w:t>
-      </w:r>
-      <w:r>
-        <w:rPr/>
-        <w:t>marcarPalavra</w:t>
-      </w:r>
-      <w:r>
-        <w:rPr/>
-        <w:t>(), insere um caracter especial que irá permitir realizar um “split” das palavras da frase</w:t>
+        <w:t>2) marcarPalavra(), insere um caracter especial que irá permitir realizar um “split” das palavras da frase</w:t>
       </w:r>
     </w:p>
     <w:p>
@@ -142,7 +131,7 @@
       <w:r>
         <w:rPr/>
         <w:drawing>
-          <wp:anchor behindDoc="0" distT="0" distB="0" distL="0" distR="0" simplePos="0" locked="0" layoutInCell="1" allowOverlap="1" relativeHeight="9">
+          <wp:anchor behindDoc="0" distT="0" distB="0" distL="0" distR="0" simplePos="0" locked="0" layoutInCell="1" allowOverlap="1" relativeHeight="8">
             <wp:simplePos x="0" y="0"/>
             <wp:positionH relativeFrom="column">
               <wp:posOffset>221615</wp:posOffset>
@@ -150,10 +139,10 @@
             <wp:positionV relativeFrom="paragraph">
               <wp:posOffset>42545</wp:posOffset>
             </wp:positionV>
-            <wp:extent cx="3448050" cy="466725"/>
+            <wp:extent cx="3447415" cy="466090"/>
             <wp:effectExtent l="0" t="0" r="0" b="0"/>
             <wp:wrapSquare wrapText="largest"/>
-            <wp:docPr id="2" name="Figura9" descr=""/>
+            <wp:docPr id="2" name="Figura2" descr=""/>
             <wp:cNvGraphicFramePr>
               <a:graphicFrameLocks xmlns:a="http://schemas.openxmlformats.org/drawingml/2006/main" noChangeAspect="1"/>
             </wp:cNvGraphicFramePr>
@@ -161,7 +150,7 @@
               <a:graphicData uri="http://schemas.openxmlformats.org/drawingml/2006/picture">
                 <pic:pic xmlns:pic="http://schemas.openxmlformats.org/drawingml/2006/picture">
                   <pic:nvPicPr>
-                    <pic:cNvPr id="2" name="Figura9" descr=""/>
+                    <pic:cNvPr id="2" name="Figura2" descr=""/>
                     <pic:cNvPicPr>
                       <a:picLocks noChangeAspect="1" noChangeArrowheads="1"/>
                     </pic:cNvPicPr>
@@ -175,7 +164,7 @@
                   <pic:spPr bwMode="auto">
                     <a:xfrm>
                       <a:off x="0" y="0"/>
-                      <a:ext cx="3448050" cy="466725"/>
+                      <a:ext cx="3447415" cy="466090"/>
                     </a:xfrm>
                     <a:prstGeom prst="rect">
                       <a:avLst/>
@@ -213,11 +202,7 @@
       </w:pPr>
       <w:r>
         <w:rPr/>
-        <w:t>3</w:t>
-      </w:r>
-      <w:r>
-        <w:rPr/>
-        <w:t>) marcarPalavraComSigla(), insere um caracter especial sem dividir a sigla, ou seja, a sigla será escrita como uma palavra</w:t>
+        <w:t>3) marcarPalavraComSigla(), insere um caracter especial sem dividir a sigla, ou seja, a sigla será escrita como uma palavra</w:t>
       </w:r>
     </w:p>
     <w:p>
@@ -228,7 +213,7 @@
       <w:r>
         <w:rPr/>
         <w:drawing>
-          <wp:anchor behindDoc="0" distT="0" distB="0" distL="0" distR="0" simplePos="0" locked="0" layoutInCell="1" allowOverlap="1" relativeHeight="10">
+          <wp:anchor behindDoc="0" distT="0" distB="0" distL="0" distR="0" simplePos="0" locked="0" layoutInCell="1" allowOverlap="1" relativeHeight="9">
             <wp:simplePos x="0" y="0"/>
             <wp:positionH relativeFrom="column">
               <wp:posOffset>64770</wp:posOffset>
@@ -236,10 +221,10 @@
             <wp:positionV relativeFrom="paragraph">
               <wp:posOffset>118110</wp:posOffset>
             </wp:positionV>
-            <wp:extent cx="4219575" cy="752475"/>
+            <wp:extent cx="4218940" cy="751840"/>
             <wp:effectExtent l="0" t="0" r="0" b="0"/>
             <wp:wrapSquare wrapText="largest"/>
-            <wp:docPr id="3" name="Figura10" descr=""/>
+            <wp:docPr id="3" name="Figura3" descr=""/>
             <wp:cNvGraphicFramePr>
               <a:graphicFrameLocks xmlns:a="http://schemas.openxmlformats.org/drawingml/2006/main" noChangeAspect="1"/>
             </wp:cNvGraphicFramePr>
@@ -247,7 +232,7 @@
               <a:graphicData uri="http://schemas.openxmlformats.org/drawingml/2006/picture">
                 <pic:pic xmlns:pic="http://schemas.openxmlformats.org/drawingml/2006/picture">
                   <pic:nvPicPr>
-                    <pic:cNvPr id="3" name="Figura10" descr=""/>
+                    <pic:cNvPr id="3" name="Figura3" descr=""/>
                     <pic:cNvPicPr>
                       <a:picLocks noChangeAspect="1" noChangeArrowheads="1"/>
                     </pic:cNvPicPr>
@@ -261,7 +246,7 @@
                   <pic:spPr bwMode="auto">
                     <a:xfrm>
                       <a:off x="0" y="0"/>
-                      <a:ext cx="4219575" cy="752475"/>
+                      <a:ext cx="4218940" cy="751840"/>
                     </a:xfrm>
                     <a:prstGeom prst="rect">
                       <a:avLst/>
@@ -326,11 +311,7 @@
       </w:pPr>
       <w:r>
         <w:rPr/>
-        <w:t>4</w:t>
-      </w:r>
-      <w:r>
-        <w:rPr/>
-        <w:t>) divideEmArray() ao executar o método converterCamelCase, o número de itens no array de palavras deve coincidir com o esperado.</w:t>
+        <w:t>4) divideEmArray() ao executar o método converterCamelCase, o número de itens no array de palavras deve coincidir com o esperado.</w:t>
       </w:r>
     </w:p>
     <w:p>
@@ -341,7 +322,7 @@
       <w:r>
         <w:rPr/>
         <w:drawing>
-          <wp:anchor behindDoc="0" distT="0" distB="0" distL="0" distR="0" simplePos="0" locked="0" layoutInCell="1" allowOverlap="1" relativeHeight="11">
+          <wp:anchor behindDoc="0" distT="0" distB="0" distL="0" distR="0" simplePos="0" locked="0" layoutInCell="1" allowOverlap="1" relativeHeight="10">
             <wp:simplePos x="0" y="0"/>
             <wp:positionH relativeFrom="column">
               <wp:posOffset>173990</wp:posOffset>
@@ -349,10 +330,10 @@
             <wp:positionV relativeFrom="paragraph">
               <wp:posOffset>60960</wp:posOffset>
             </wp:positionV>
-            <wp:extent cx="3124200" cy="485775"/>
+            <wp:extent cx="3123565" cy="485140"/>
             <wp:effectExtent l="0" t="0" r="0" b="0"/>
             <wp:wrapSquare wrapText="largest"/>
-            <wp:docPr id="4" name="Figura11" descr=""/>
+            <wp:docPr id="4" name="Figura4" descr=""/>
             <wp:cNvGraphicFramePr>
               <a:graphicFrameLocks xmlns:a="http://schemas.openxmlformats.org/drawingml/2006/main" noChangeAspect="1"/>
             </wp:cNvGraphicFramePr>
@@ -360,7 +341,7 @@
               <a:graphicData uri="http://schemas.openxmlformats.org/drawingml/2006/picture">
                 <pic:pic xmlns:pic="http://schemas.openxmlformats.org/drawingml/2006/picture">
                   <pic:nvPicPr>
-                    <pic:cNvPr id="4" name="Figura11" descr=""/>
+                    <pic:cNvPr id="4" name="Figura4" descr=""/>
                     <pic:cNvPicPr>
                       <a:picLocks noChangeAspect="1" noChangeArrowheads="1"/>
                     </pic:cNvPicPr>
@@ -374,7 +355,7 @@
                   <pic:spPr bwMode="auto">
                     <a:xfrm>
                       <a:off x="0" y="0"/>
-                      <a:ext cx="3124200" cy="485775"/>
+                      <a:ext cx="3123565" cy="485140"/>
                     </a:xfrm>
                     <a:prstGeom prst="rect">
                       <a:avLst/>
@@ -421,20 +402,18 @@
       </w:pPr>
       <w:r>
         <w:rPr/>
-        <w:t>5</w:t>
-      </w:r>
-      <w:r>
-        <w:rPr/>
-        <w:t>) conferePalavrasNormais() o método converterCamelCase deve separar palavras simples e retirar a letra maíuscula do começo da palavra.</w:t>
-      </w:r>
-    </w:p>
-    <w:p>
-      <w:pPr>
-        <w:pStyle w:val="Normal"/>
-        <w:rPr/>
-      </w:pPr>
-      <w:r>
-        <w:rPr/>
+        <w:t>5) conferePalavrasNormais() o método converterCamelCase deve separar palavras simples e retirar a letra maíuscula do começo da palavra.</w:t>
+      </w:r>
+    </w:p>
+    <w:p>
+      <w:pPr>
+        <w:pStyle w:val="Normal"/>
+        <w:rPr/>
+      </w:pPr>
+      <w:r>
+        <w:rPr>
+          <w:rFonts w:eastAsia="Liberation Serif;Times New Roman" w:cs="Liberation Serif;Times New Roman"/>
+        </w:rPr>
         <w:t xml:space="preserve">     </w:t>
       </w:r>
       <w:r>
@@ -459,18 +438,18 @@
       <w:r>
         <w:rPr/>
         <w:drawing>
-          <wp:anchor behindDoc="0" distT="0" distB="0" distL="0" distR="0" simplePos="0" locked="0" layoutInCell="1" allowOverlap="1" relativeHeight="12">
+          <wp:anchor behindDoc="0" distT="0" distB="0" distL="0" distR="0" simplePos="0" locked="0" layoutInCell="1" allowOverlap="1" relativeHeight="11">
             <wp:simplePos x="0" y="0"/>
             <wp:positionH relativeFrom="column">
               <wp:posOffset>140970</wp:posOffset>
             </wp:positionH>
             <wp:positionV relativeFrom="paragraph">
-              <wp:posOffset>635</wp:posOffset>
+              <wp:posOffset>5080</wp:posOffset>
             </wp:positionV>
-            <wp:extent cx="5495925" cy="228600"/>
+            <wp:extent cx="5495290" cy="222885"/>
             <wp:effectExtent l="0" t="0" r="0" b="0"/>
             <wp:wrapSquare wrapText="largest"/>
-            <wp:docPr id="5" name="Figura12" descr=""/>
+            <wp:docPr id="5" name="Figura5" descr=""/>
             <wp:cNvGraphicFramePr>
               <a:graphicFrameLocks xmlns:a="http://schemas.openxmlformats.org/drawingml/2006/main" noChangeAspect="1"/>
             </wp:cNvGraphicFramePr>
@@ -478,7 +457,7 @@
               <a:graphicData uri="http://schemas.openxmlformats.org/drawingml/2006/picture">
                 <pic:pic xmlns:pic="http://schemas.openxmlformats.org/drawingml/2006/picture">
                   <pic:nvPicPr>
-                    <pic:cNvPr id="5" name="Figura12" descr=""/>
+                    <pic:cNvPr id="5" name="Figura5" descr=""/>
                     <pic:cNvPicPr>
                       <a:picLocks noChangeAspect="1" noChangeArrowheads="1"/>
                     </pic:cNvPicPr>
@@ -492,7 +471,7 @@
                   <pic:spPr bwMode="auto">
                     <a:xfrm>
                       <a:off x="0" y="0"/>
-                      <a:ext cx="5495925" cy="228600"/>
+                      <a:ext cx="5495290" cy="222885"/>
                     </a:xfrm>
                     <a:prstGeom prst="rect">
                       <a:avLst/>
@@ -521,20 +500,18 @@
       </w:pPr>
       <w:r>
         <w:rPr/>
-        <w:t>6</w:t>
-      </w:r>
-      <w:r>
-        <w:rPr/>
-        <w:t xml:space="preserve">) conferePalavrasComSigla() </w:t>
-      </w:r>
-    </w:p>
-    <w:p>
-      <w:pPr>
-        <w:pStyle w:val="Normal"/>
-        <w:rPr/>
-      </w:pPr>
-      <w:r>
-        <w:rPr/>
+        <w:t xml:space="preserve">6) conferePalavrasComSigla() </w:t>
+      </w:r>
+    </w:p>
+    <w:p>
+      <w:pPr>
+        <w:pStyle w:val="Normal"/>
+        <w:rPr/>
+      </w:pPr>
+      <w:r>
+        <w:rPr>
+          <w:rFonts w:eastAsia="Liberation Serif;Times New Roman" w:cs="Liberation Serif;Times New Roman"/>
+        </w:rPr>
         <w:t xml:space="preserve">    </w:t>
       </w:r>
       <w:r>
@@ -545,10 +522,14 @@
     <w:p>
       <w:pPr>
         <w:pStyle w:val="Normal"/>
-        <w:rPr/>
-      </w:pPr>
-      <w:r>
-        <w:rPr/>
+        <w:rPr>
+          <w:rFonts w:eastAsia="Liberation Serif;Times New Roman" w:cs="Liberation Serif;Times New Roman"/>
+        </w:rPr>
+      </w:pPr>
+      <w:r>
+        <w:rPr>
+          <w:rFonts w:eastAsia="Liberation Serif;Times New Roman" w:cs="Liberation Serif;Times New Roman"/>
+        </w:rPr>
         <w:t xml:space="preserve"> </w:t>
       </w:r>
     </w:p>
@@ -560,18 +541,18 @@
       <w:r>
         <w:rPr/>
         <w:drawing>
-          <wp:anchor behindDoc="0" distT="0" distB="0" distL="0" distR="0" simplePos="0" locked="0" layoutInCell="1" allowOverlap="1" relativeHeight="13">
+          <wp:anchor behindDoc="0" distT="0" distB="0" distL="0" distR="0" simplePos="0" locked="0" layoutInCell="1" allowOverlap="1" relativeHeight="12">
             <wp:simplePos x="0" y="0"/>
             <wp:positionH relativeFrom="column">
               <wp:align>center</wp:align>
             </wp:positionH>
             <wp:positionV relativeFrom="paragraph">
-              <wp:posOffset>635</wp:posOffset>
+              <wp:posOffset>5080</wp:posOffset>
             </wp:positionV>
-            <wp:extent cx="5695950" cy="2162175"/>
+            <wp:extent cx="5695315" cy="2156460"/>
             <wp:effectExtent l="0" t="0" r="0" b="0"/>
             <wp:wrapSquare wrapText="largest"/>
-            <wp:docPr id="6" name="Figura13" descr=""/>
+            <wp:docPr id="6" name="Figura6" descr=""/>
             <wp:cNvGraphicFramePr>
               <a:graphicFrameLocks xmlns:a="http://schemas.openxmlformats.org/drawingml/2006/main" noChangeAspect="1"/>
             </wp:cNvGraphicFramePr>
@@ -579,7 +560,7 @@
               <a:graphicData uri="http://schemas.openxmlformats.org/drawingml/2006/picture">
                 <pic:pic xmlns:pic="http://schemas.openxmlformats.org/drawingml/2006/picture">
                   <pic:nvPicPr>
-                    <pic:cNvPr id="6" name="Figura13" descr=""/>
+                    <pic:cNvPr id="6" name="Figura6" descr=""/>
                     <pic:cNvPicPr>
                       <a:picLocks noChangeAspect="1" noChangeArrowheads="1"/>
                     </pic:cNvPicPr>
@@ -593,7 +574,7 @@
                   <pic:spPr bwMode="auto">
                     <a:xfrm>
                       <a:off x="0" y="0"/>
-                      <a:ext cx="5695950" cy="2162175"/>
+                      <a:ext cx="5695315" cy="2156460"/>
                     </a:xfrm>
                     <a:prstGeom prst="rect">
                       <a:avLst/>
@@ -748,20 +729,18 @@
       </w:pPr>
       <w:r>
         <w:rPr/>
-        <w:t>7</w:t>
-      </w:r>
-      <w:r>
-        <w:rPr/>
-        <w:t>) confereFraseComNumeros()</w:t>
-      </w:r>
-    </w:p>
-    <w:p>
-      <w:pPr>
-        <w:pStyle w:val="Normal"/>
-        <w:rPr/>
-      </w:pPr>
-      <w:r>
-        <w:rPr/>
+        <w:t>7) confereFraseComNumeros()</w:t>
+      </w:r>
+    </w:p>
+    <w:p>
+      <w:pPr>
+        <w:pStyle w:val="Normal"/>
+        <w:rPr/>
+      </w:pPr>
+      <w:r>
+        <w:rPr>
+          <w:rFonts w:eastAsia="Liberation Serif;Times New Roman" w:cs="Liberation Serif;Times New Roman"/>
+        </w:rPr>
         <w:t xml:space="preserve">     </w:t>
       </w:r>
       <w:r>
@@ -786,18 +765,18 @@
       <w:r>
         <w:rPr/>
         <w:drawing>
-          <wp:anchor behindDoc="0" distT="0" distB="0" distL="0" distR="0" simplePos="0" locked="0" layoutInCell="1" allowOverlap="1" relativeHeight="14">
+          <wp:anchor behindDoc="0" distT="0" distB="0" distL="0" distR="0" simplePos="0" locked="0" layoutInCell="1" allowOverlap="1" relativeHeight="13">
             <wp:simplePos x="0" y="0"/>
             <wp:positionH relativeFrom="column">
               <wp:align>center</wp:align>
             </wp:positionH>
             <wp:positionV relativeFrom="paragraph">
-              <wp:posOffset>635</wp:posOffset>
+              <wp:posOffset>5080</wp:posOffset>
             </wp:positionV>
-            <wp:extent cx="6120130" cy="528320"/>
+            <wp:extent cx="6119495" cy="522605"/>
             <wp:effectExtent l="0" t="0" r="0" b="0"/>
             <wp:wrapSquare wrapText="largest"/>
-            <wp:docPr id="7" name="Figura1" descr=""/>
+            <wp:docPr id="7" name="Figura7" descr=""/>
             <wp:cNvGraphicFramePr>
               <a:graphicFrameLocks xmlns:a="http://schemas.openxmlformats.org/drawingml/2006/main" noChangeAspect="1"/>
             </wp:cNvGraphicFramePr>
@@ -805,7 +784,7 @@
               <a:graphicData uri="http://schemas.openxmlformats.org/drawingml/2006/picture">
                 <pic:pic xmlns:pic="http://schemas.openxmlformats.org/drawingml/2006/picture">
                   <pic:nvPicPr>
-                    <pic:cNvPr id="7" name="Figura1" descr=""/>
+                    <pic:cNvPr id="7" name="Figura7" descr=""/>
                     <pic:cNvPicPr>
                       <a:picLocks noChangeAspect="1" noChangeArrowheads="1"/>
                     </pic:cNvPicPr>
@@ -819,7 +798,7 @@
                   <pic:spPr bwMode="auto">
                     <a:xfrm>
                       <a:off x="0" y="0"/>
-                      <a:ext cx="6120130" cy="528320"/>
+                      <a:ext cx="6119495" cy="522605"/>
                     </a:xfrm>
                     <a:prstGeom prst="rect">
                       <a:avLst/>
@@ -848,7 +827,9 @@
         <w:rPr/>
       </w:pPr>
       <w:r>
-        <w:rPr/>
+        <w:rPr>
+          <w:rFonts w:eastAsia="Liberation Serif;Times New Roman" w:cs="Liberation Serif;Times New Roman"/>
+        </w:rPr>
         <w:t xml:space="preserve">    </w:t>
       </w:r>
       <w:r>
@@ -873,18 +854,18 @@
       <w:r>
         <w:rPr/>
         <w:drawing>
-          <wp:anchor behindDoc="0" distT="0" distB="0" distL="0" distR="0" simplePos="0" locked="0" layoutInCell="1" allowOverlap="1" relativeHeight="15">
+          <wp:anchor behindDoc="0" distT="0" distB="0" distL="0" distR="0" simplePos="0" locked="0" layoutInCell="1" allowOverlap="1" relativeHeight="14">
             <wp:simplePos x="0" y="0"/>
             <wp:positionH relativeFrom="column">
               <wp:align>center</wp:align>
             </wp:positionH>
             <wp:positionV relativeFrom="paragraph">
-              <wp:posOffset>635</wp:posOffset>
+              <wp:posOffset>5080</wp:posOffset>
             </wp:positionV>
-            <wp:extent cx="6120130" cy="1109345"/>
+            <wp:extent cx="6119495" cy="1103630"/>
             <wp:effectExtent l="0" t="0" r="0" b="0"/>
             <wp:wrapSquare wrapText="largest"/>
-            <wp:docPr id="8" name="Figura14" descr=""/>
+            <wp:docPr id="8" name="Figura8" descr=""/>
             <wp:cNvGraphicFramePr>
               <a:graphicFrameLocks xmlns:a="http://schemas.openxmlformats.org/drawingml/2006/main" noChangeAspect="1"/>
             </wp:cNvGraphicFramePr>
@@ -892,7 +873,7 @@
               <a:graphicData uri="http://schemas.openxmlformats.org/drawingml/2006/picture">
                 <pic:pic xmlns:pic="http://schemas.openxmlformats.org/drawingml/2006/picture">
                   <pic:nvPicPr>
-                    <pic:cNvPr id="8" name="Figura14" descr=""/>
+                    <pic:cNvPr id="8" name="Figura8" descr=""/>
                     <pic:cNvPicPr>
                       <a:picLocks noChangeAspect="1" noChangeArrowheads="1"/>
                     </pic:cNvPicPr>
@@ -906,7 +887,7 @@
                   <pic:spPr bwMode="auto">
                     <a:xfrm>
                       <a:off x="0" y="0"/>
-                      <a:ext cx="6120130" cy="1109345"/>
+                      <a:ext cx="6119495" cy="1103630"/>
                     </a:xfrm>
                     <a:prstGeom prst="rect">
                       <a:avLst/>
@@ -938,24 +919,6 @@
     <w:p>
       <w:pPr>
         <w:pStyle w:val="Normal"/>
-        <w:rPr/>
-      </w:pPr>
-      <w:r>
-        <w:rPr/>
-      </w:r>
-    </w:p>
-    <w:p>
-      <w:pPr>
-        <w:pStyle w:val="Normal"/>
-        <w:rPr/>
-      </w:pPr>
-      <w:r>
-        <w:rPr/>
-      </w:r>
-    </w:p>
-    <w:p>
-      <w:pPr>
-        <w:pStyle w:val="Normal"/>
         <w:rPr>
           <w:b/>
           <w:b/>
@@ -963,6 +926,113 @@
         </w:rPr>
       </w:pPr>
       <w:r>
+        <w:rPr>
+          <w:b/>
+          <w:bCs/>
+        </w:rPr>
+      </w:r>
+    </w:p>
+    <w:p>
+      <w:pPr>
+        <w:pStyle w:val="Normal"/>
+        <w:rPr/>
+      </w:pPr>
+      <w:r>
+        <w:rPr/>
+      </w:r>
+    </w:p>
+    <w:p>
+      <w:pPr>
+        <w:pStyle w:val="Normal"/>
+        <w:rPr/>
+      </w:pPr>
+      <w:r>
+        <w:rPr/>
+      </w:r>
+    </w:p>
+    <w:p>
+      <w:pPr>
+        <w:pStyle w:val="Normal"/>
+        <w:rPr/>
+      </w:pPr>
+      <w:r>
+        <w:rPr/>
+      </w:r>
+    </w:p>
+    <w:p>
+      <w:pPr>
+        <w:pStyle w:val="Normal"/>
+        <w:rPr/>
+      </w:pPr>
+      <w:r>
+        <w:rPr/>
+      </w:r>
+    </w:p>
+    <w:p>
+      <w:pPr>
+        <w:pStyle w:val="Normal"/>
+        <w:rPr>
+          <w:b w:val="false"/>
+          <w:b w:val="false"/>
+          <w:bCs w:val="false"/>
+        </w:rPr>
+      </w:pPr>
+      <w:r>
+        <w:rPr>
+          <w:b w:val="false"/>
+          <w:bCs w:val="false"/>
+        </w:rPr>
+        <w:t>9) confereSiglaAntes()</w:t>
+      </w:r>
+    </w:p>
+    <w:p>
+      <w:pPr>
+        <w:pStyle w:val="Normal"/>
+        <w:rPr/>
+      </w:pPr>
+      <w:r>
+        <w:rPr>
+          <w:rFonts w:eastAsia="Liberation Serif;Times New Roman" w:cs="Liberation Serif;Times New Roman"/>
+          <w:b w:val="false"/>
+          <w:bCs w:val="false"/>
+        </w:rPr>
+        <w:t xml:space="preserve">  </w:t>
+      </w:r>
+      <w:r>
+        <w:rPr>
+          <w:b w:val="false"/>
+          <w:bCs w:val="false"/>
+        </w:rPr>
+        <w:t xml:space="preserve">elaborando teste que verifica uma string começando por sigla. </w:t>
+      </w:r>
+    </w:p>
+    <w:p>
+      <w:pPr>
+        <w:pStyle w:val="Normal"/>
+        <w:rPr/>
+      </w:pPr>
+      <w:r>
+        <w:rPr>
+          <w:rFonts w:eastAsia="Liberation Serif;Times New Roman" w:cs="Liberation Serif;Times New Roman"/>
+          <w:b w:val="false"/>
+          <w:bCs w:val="false"/>
+        </w:rPr>
+        <w:t xml:space="preserve"> </w:t>
+      </w:r>
+      <w:r>
+        <w:rPr>
+          <w:b w:val="false"/>
+          <w:bCs w:val="false"/>
+        </w:rPr>
+        <w:t>Não gerou erros</w:t>
+      </w:r>
+    </w:p>
+    <w:p>
+      <w:pPr>
+        <w:pStyle w:val="Normal"/>
+        <w:rPr/>
+      </w:pPr>
+      <w:r>
         <w:rPr/>
       </w:r>
     </w:p>
@@ -976,43 +1046,17 @@
         </w:rPr>
       </w:pPr>
       <w:r>
-        <w:rPr/>
-      </w:r>
-    </w:p>
-    <w:p>
-      <w:pPr>
-        <w:pStyle w:val="Normal"/>
-        <w:rPr>
-          <w:b/>
+        <w:rPr>
           <w:b/>
           <w:bCs/>
         </w:rPr>
-      </w:pPr>
-      <w:r>
-        <w:rPr/>
-      </w:r>
-    </w:p>
-    <w:p>
-      <w:pPr>
-        <w:pStyle w:val="Normal"/>
-        <w:rPr/>
-      </w:pPr>
-      <w:r>
-        <w:rPr>
-          <w:b/>
-          <w:bCs/>
-        </w:rPr>
         <w:t>Refatoração</w:t>
       </w:r>
     </w:p>
     <w:p>
       <w:pPr>
         <w:pStyle w:val="Normal"/>
-        <w:rPr>
-          <w:b/>
-          <w:b/>
-          <w:bCs/>
-        </w:rPr>
+        <w:rPr/>
       </w:pPr>
       <w:r>
         <w:rPr/>
@@ -1102,15 +1146,15 @@
           <wp:anchor behindDoc="0" distT="0" distB="0" distL="0" distR="0" simplePos="0" locked="0" layoutInCell="1" allowOverlap="1" relativeHeight="2">
             <wp:simplePos x="0" y="0"/>
             <wp:positionH relativeFrom="column">
-              <wp:posOffset>541020</wp:posOffset>
+              <wp:posOffset>-20955</wp:posOffset>
             </wp:positionH>
             <wp:positionV relativeFrom="paragraph">
-              <wp:posOffset>635</wp:posOffset>
+              <wp:posOffset>5080</wp:posOffset>
             </wp:positionV>
-            <wp:extent cx="3514725" cy="133350"/>
+            <wp:extent cx="3514090" cy="127635"/>
             <wp:effectExtent l="0" t="0" r="0" b="0"/>
             <wp:wrapSquare wrapText="largest"/>
-            <wp:docPr id="9" name="Figura2" descr=""/>
+            <wp:docPr id="9" name="Figura9" descr=""/>
             <wp:cNvGraphicFramePr>
               <a:graphicFrameLocks xmlns:a="http://schemas.openxmlformats.org/drawingml/2006/main" noChangeAspect="1"/>
             </wp:cNvGraphicFramePr>
@@ -1118,7 +1162,7 @@
               <a:graphicData uri="http://schemas.openxmlformats.org/drawingml/2006/picture">
                 <pic:pic xmlns:pic="http://schemas.openxmlformats.org/drawingml/2006/picture">
                   <pic:nvPicPr>
-                    <pic:cNvPr id="9" name="Figura2" descr=""/>
+                    <pic:cNvPr id="9" name="Figura9" descr=""/>
                     <pic:cNvPicPr>
                       <a:picLocks noChangeAspect="1" noChangeArrowheads="1"/>
                     </pic:cNvPicPr>
@@ -1132,7 +1176,7 @@
                   <pic:spPr bwMode="auto">
                     <a:xfrm>
                       <a:off x="0" y="0"/>
-                      <a:ext cx="3514725" cy="133350"/>
+                      <a:ext cx="3514090" cy="127635"/>
                     </a:xfrm>
                     <a:prstGeom prst="rect">
                       <a:avLst/>
@@ -1180,15 +1224,15 @@
           <wp:anchor behindDoc="0" distT="0" distB="0" distL="0" distR="0" simplePos="0" locked="0" layoutInCell="1" allowOverlap="1" relativeHeight="3">
             <wp:simplePos x="0" y="0"/>
             <wp:positionH relativeFrom="column">
-              <wp:posOffset>560070</wp:posOffset>
+              <wp:posOffset>-40005</wp:posOffset>
             </wp:positionH>
             <wp:positionV relativeFrom="paragraph">
-              <wp:posOffset>635</wp:posOffset>
+              <wp:posOffset>5080</wp:posOffset>
             </wp:positionV>
-            <wp:extent cx="3819525" cy="133350"/>
+            <wp:extent cx="3818890" cy="127635"/>
             <wp:effectExtent l="0" t="0" r="0" b="0"/>
             <wp:wrapSquare wrapText="largest"/>
-            <wp:docPr id="10" name="Figura3" descr=""/>
+            <wp:docPr id="10" name="Figura10" descr=""/>
             <wp:cNvGraphicFramePr>
               <a:graphicFrameLocks xmlns:a="http://schemas.openxmlformats.org/drawingml/2006/main" noChangeAspect="1"/>
             </wp:cNvGraphicFramePr>
@@ -1196,7 +1240,7 @@
               <a:graphicData uri="http://schemas.openxmlformats.org/drawingml/2006/picture">
                 <pic:pic xmlns:pic="http://schemas.openxmlformats.org/drawingml/2006/picture">
                   <pic:nvPicPr>
-                    <pic:cNvPr id="10" name="Figura3" descr=""/>
+                    <pic:cNvPr id="10" name="Figura10" descr=""/>
                     <pic:cNvPicPr>
                       <a:picLocks noChangeAspect="1" noChangeArrowheads="1"/>
                     </pic:cNvPicPr>
@@ -1210,7 +1254,7 @@
                   <pic:spPr bwMode="auto">
                     <a:xfrm>
                       <a:off x="0" y="0"/>
-                      <a:ext cx="3819525" cy="133350"/>
+                      <a:ext cx="3818890" cy="127635"/>
                     </a:xfrm>
                     <a:prstGeom prst="rect">
                       <a:avLst/>
@@ -1226,28 +1270,27 @@
     <w:p>
       <w:pPr>
         <w:pStyle w:val="Normal"/>
-        <w:rPr/>
-      </w:pPr>
-      <w:r>
-        <w:rPr/>
-      </w:r>
-    </w:p>
-    <w:p>
-      <w:pPr>
-        <w:pStyle w:val="Normal"/>
-        <w:rPr/>
-      </w:pPr>
-      <w:r>
-        <w:rPr/>
-        <w:t xml:space="preserve">Ciclo </w:t>
-      </w:r>
-      <w:r>
-        <w:rPr/>
-        <w:t>2</w:t>
-      </w:r>
-      <w:r>
-        <w:rPr/>
-        <w:t xml:space="preserve"> – Classe CamelCaseConverter</w:t>
+        <w:rPr>
+          <w:b w:val="false"/>
+          <w:b w:val="false"/>
+          <w:bCs w:val="false"/>
+        </w:rPr>
+      </w:pPr>
+      <w:r>
+        <w:rPr>
+          <w:b w:val="false"/>
+          <w:bCs w:val="false"/>
+        </w:rPr>
+      </w:r>
+    </w:p>
+    <w:p>
+      <w:pPr>
+        <w:pStyle w:val="Normal"/>
+        <w:rPr/>
+      </w:pPr>
+      <w:r>
+        <w:rPr/>
+        <w:t>Ciclo 2 – Classe CamelCaseConverter</w:t>
       </w:r>
     </w:p>
     <w:p>
@@ -1286,18 +1329,18 @@
       <w:r>
         <w:rPr/>
         <w:drawing>
-          <wp:anchor behindDoc="0" distT="0" distB="0" distL="0" distR="0" simplePos="0" locked="0" layoutInCell="1" allowOverlap="1" relativeHeight="4">
+          <wp:anchor behindDoc="0" distT="0" distB="0" distL="0" distR="0" simplePos="0" locked="0" layoutInCell="1" allowOverlap="1" relativeHeight="17">
             <wp:simplePos x="0" y="0"/>
             <wp:positionH relativeFrom="column">
-              <wp:posOffset>259715</wp:posOffset>
+              <wp:posOffset>-292735</wp:posOffset>
             </wp:positionH>
             <wp:positionV relativeFrom="paragraph">
-              <wp:posOffset>635</wp:posOffset>
+              <wp:posOffset>5080</wp:posOffset>
             </wp:positionV>
-            <wp:extent cx="5448300" cy="1419225"/>
+            <wp:extent cx="5447665" cy="1413510"/>
             <wp:effectExtent l="0" t="0" r="0" b="0"/>
             <wp:wrapSquare wrapText="largest"/>
-            <wp:docPr id="11" name="Figura4" descr=""/>
+            <wp:docPr id="11" name="Figura11" descr=""/>
             <wp:cNvGraphicFramePr>
               <a:graphicFrameLocks xmlns:a="http://schemas.openxmlformats.org/drawingml/2006/main" noChangeAspect="1"/>
             </wp:cNvGraphicFramePr>
@@ -1305,7 +1348,7 @@
               <a:graphicData uri="http://schemas.openxmlformats.org/drawingml/2006/picture">
                 <pic:pic xmlns:pic="http://schemas.openxmlformats.org/drawingml/2006/picture">
                   <pic:nvPicPr>
-                    <pic:cNvPr id="11" name="Figura4" descr=""/>
+                    <pic:cNvPr id="11" name="Figura11" descr=""/>
                     <pic:cNvPicPr>
                       <a:picLocks noChangeAspect="1" noChangeArrowheads="1"/>
                     </pic:cNvPicPr>
@@ -1319,7 +1362,7 @@
                   <pic:spPr bwMode="auto">
                     <a:xfrm>
                       <a:off x="0" y="0"/>
-                      <a:ext cx="5448300" cy="1419225"/>
+                      <a:ext cx="5447665" cy="1413510"/>
                     </a:xfrm>
                     <a:prstGeom prst="rect">
                       <a:avLst/>
@@ -1384,6 +1427,33 @@
       </w:pPr>
       <w:r>
         <w:rPr/>
+      </w:r>
+    </w:p>
+    <w:p>
+      <w:pPr>
+        <w:pStyle w:val="Normal"/>
+        <w:rPr/>
+      </w:pPr>
+      <w:r>
+        <w:rPr/>
+      </w:r>
+    </w:p>
+    <w:p>
+      <w:pPr>
+        <w:pStyle w:val="Normal"/>
+        <w:rPr/>
+      </w:pPr>
+      <w:r>
+        <w:rPr/>
+      </w:r>
+    </w:p>
+    <w:p>
+      <w:pPr>
+        <w:pStyle w:val="Normal"/>
+        <w:rPr/>
+      </w:pPr>
+      <w:r>
+        <w:rPr/>
         <w:t>refatorado</w:t>
       </w:r>
     </w:p>
@@ -1404,18 +1474,18 @@
       <w:r>
         <w:rPr/>
         <w:drawing>
-          <wp:anchor behindDoc="0" distT="0" distB="0" distL="0" distR="0" simplePos="0" locked="0" layoutInCell="1" allowOverlap="1" relativeHeight="5">
+          <wp:anchor behindDoc="0" distT="0" distB="0" distL="0" distR="0" simplePos="0" locked="0" layoutInCell="1" allowOverlap="1" relativeHeight="4">
             <wp:simplePos x="0" y="0"/>
             <wp:positionH relativeFrom="column">
-              <wp:posOffset>488315</wp:posOffset>
+              <wp:posOffset>78740</wp:posOffset>
             </wp:positionH>
             <wp:positionV relativeFrom="paragraph">
-              <wp:posOffset>635</wp:posOffset>
+              <wp:posOffset>5080</wp:posOffset>
             </wp:positionV>
-            <wp:extent cx="3409950" cy="180975"/>
+            <wp:extent cx="3409315" cy="175260"/>
             <wp:effectExtent l="0" t="0" r="0" b="0"/>
             <wp:wrapSquare wrapText="largest"/>
-            <wp:docPr id="12" name="Figura5" descr=""/>
+            <wp:docPr id="12" name="Figura12" descr=""/>
             <wp:cNvGraphicFramePr>
               <a:graphicFrameLocks xmlns:a="http://schemas.openxmlformats.org/drawingml/2006/main" noChangeAspect="1"/>
             </wp:cNvGraphicFramePr>
@@ -1423,7 +1493,7 @@
               <a:graphicData uri="http://schemas.openxmlformats.org/drawingml/2006/picture">
                 <pic:pic xmlns:pic="http://schemas.openxmlformats.org/drawingml/2006/picture">
                   <pic:nvPicPr>
-                    <pic:cNvPr id="12" name="Figura5" descr=""/>
+                    <pic:cNvPr id="12" name="Figura12" descr=""/>
                     <pic:cNvPicPr>
                       <a:picLocks noChangeAspect="1" noChangeArrowheads="1"/>
                     </pic:cNvPicPr>
@@ -1437,7 +1507,7 @@
                   <pic:spPr bwMode="auto">
                     <a:xfrm>
                       <a:off x="0" y="0"/>
-                      <a:ext cx="3409950" cy="180975"/>
+                      <a:ext cx="3409315" cy="175260"/>
                     </a:xfrm>
                     <a:prstGeom prst="rect">
                       <a:avLst/>
@@ -1466,6 +1536,87 @@
       </w:pPr>
       <w:r>
         <w:rPr/>
+      </w:r>
+    </w:p>
+    <w:p>
+      <w:pPr>
+        <w:pStyle w:val="Normal"/>
+        <w:rPr/>
+      </w:pPr>
+      <w:r>
+        <w:rPr/>
+      </w:r>
+    </w:p>
+    <w:p>
+      <w:pPr>
+        <w:pStyle w:val="Normal"/>
+        <w:rPr/>
+      </w:pPr>
+      <w:r>
+        <w:rPr/>
+      </w:r>
+    </w:p>
+    <w:p>
+      <w:pPr>
+        <w:pStyle w:val="Normal"/>
+        <w:rPr/>
+      </w:pPr>
+      <w:r>
+        <w:rPr/>
+      </w:r>
+    </w:p>
+    <w:p>
+      <w:pPr>
+        <w:pStyle w:val="Normal"/>
+        <w:rPr/>
+      </w:pPr>
+      <w:r>
+        <w:rPr/>
+      </w:r>
+    </w:p>
+    <w:p>
+      <w:pPr>
+        <w:pStyle w:val="Normal"/>
+        <w:rPr/>
+      </w:pPr>
+      <w:r>
+        <w:rPr/>
+      </w:r>
+    </w:p>
+    <w:p>
+      <w:pPr>
+        <w:pStyle w:val="Normal"/>
+        <w:rPr/>
+      </w:pPr>
+      <w:r>
+        <w:rPr/>
+      </w:r>
+    </w:p>
+    <w:p>
+      <w:pPr>
+        <w:pStyle w:val="Normal"/>
+        <w:rPr/>
+      </w:pPr>
+      <w:r>
+        <w:rPr/>
+      </w:r>
+    </w:p>
+    <w:p>
+      <w:pPr>
+        <w:pStyle w:val="Normal"/>
+        <w:rPr/>
+      </w:pPr>
+      <w:r>
+        <w:rPr/>
+      </w:r>
+    </w:p>
+    <w:p>
+      <w:pPr>
+        <w:pStyle w:val="Normal"/>
+        <w:rPr/>
+      </w:pPr>
+      <w:r>
+        <w:rPr/>
         <w:t>Ciclo 4</w:t>
       </w:r>
     </w:p>
@@ -1496,18 +1647,18 @@
       <w:r>
         <w:rPr/>
         <w:drawing>
-          <wp:anchor behindDoc="0" distT="0" distB="0" distL="0" distR="0" simplePos="0" locked="0" layoutInCell="1" allowOverlap="1" relativeHeight="6">
+          <wp:anchor behindDoc="0" distT="0" distB="0" distL="0" distR="0" simplePos="0" locked="0" layoutInCell="1" allowOverlap="1" relativeHeight="5">
             <wp:simplePos x="0" y="0"/>
             <wp:positionH relativeFrom="column">
-              <wp:posOffset>464820</wp:posOffset>
+              <wp:posOffset>-49530</wp:posOffset>
             </wp:positionH>
             <wp:positionV relativeFrom="paragraph">
               <wp:posOffset>99060</wp:posOffset>
             </wp:positionV>
-            <wp:extent cx="3971925" cy="809625"/>
+            <wp:extent cx="3971290" cy="808990"/>
             <wp:effectExtent l="0" t="0" r="0" b="0"/>
             <wp:wrapSquare wrapText="largest"/>
-            <wp:docPr id="13" name="Figura6" descr=""/>
+            <wp:docPr id="13" name="Figura13" descr=""/>
             <wp:cNvGraphicFramePr>
               <a:graphicFrameLocks xmlns:a="http://schemas.openxmlformats.org/drawingml/2006/main" noChangeAspect="1"/>
             </wp:cNvGraphicFramePr>
@@ -1515,7 +1666,7 @@
               <a:graphicData uri="http://schemas.openxmlformats.org/drawingml/2006/picture">
                 <pic:pic xmlns:pic="http://schemas.openxmlformats.org/drawingml/2006/picture">
                   <pic:nvPicPr>
-                    <pic:cNvPr id="13" name="Figura6" descr=""/>
+                    <pic:cNvPr id="13" name="Figura13" descr=""/>
                     <pic:cNvPicPr>
                       <a:picLocks noChangeAspect="1" noChangeArrowheads="1"/>
                     </pic:cNvPicPr>
@@ -1529,7 +1680,7 @@
                   <pic:spPr bwMode="auto">
                     <a:xfrm>
                       <a:off x="0" y="0"/>
-                      <a:ext cx="3971925" cy="809625"/>
+                      <a:ext cx="3971290" cy="808990"/>
                     </a:xfrm>
                     <a:prstGeom prst="rect">
                       <a:avLst/>
@@ -1603,19 +1754,20 @@
         <w:rPr/>
       </w:pPr>
       <w:r>
+        <w:rPr/>
         <w:drawing>
-          <wp:anchor behindDoc="0" distT="0" distB="0" distL="0" distR="0" simplePos="0" locked="0" layoutInCell="1" allowOverlap="1" relativeHeight="7">
+          <wp:anchor behindDoc="0" distT="0" distB="0" distL="0" distR="0" simplePos="0" locked="0" layoutInCell="1" allowOverlap="1" relativeHeight="6">
             <wp:simplePos x="0" y="0"/>
             <wp:positionH relativeFrom="column">
-              <wp:posOffset>502920</wp:posOffset>
+              <wp:posOffset>-40005</wp:posOffset>
             </wp:positionH>
             <wp:positionV relativeFrom="paragraph">
               <wp:posOffset>114300</wp:posOffset>
             </wp:positionV>
-            <wp:extent cx="5476875" cy="438150"/>
+            <wp:extent cx="5476240" cy="437515"/>
             <wp:effectExtent l="0" t="0" r="0" b="0"/>
             <wp:wrapSquare wrapText="largest"/>
-            <wp:docPr id="14" name="Figura7" descr=""/>
+            <wp:docPr id="14" name="Figura14" descr=""/>
             <wp:cNvGraphicFramePr>
               <a:graphicFrameLocks xmlns:a="http://schemas.openxmlformats.org/drawingml/2006/main" noChangeAspect="1"/>
             </wp:cNvGraphicFramePr>
@@ -1623,7 +1775,7 @@
               <a:graphicData uri="http://schemas.openxmlformats.org/drawingml/2006/picture">
                 <pic:pic xmlns:pic="http://schemas.openxmlformats.org/drawingml/2006/picture">
                   <pic:nvPicPr>
-                    <pic:cNvPr id="14" name="Figura7" descr=""/>
+                    <pic:cNvPr id="14" name="Figura14" descr=""/>
                     <pic:cNvPicPr>
                       <a:picLocks noChangeAspect="1" noChangeArrowheads="1"/>
                     </pic:cNvPicPr>
@@ -1637,7 +1789,7 @@
                   <pic:spPr bwMode="auto">
                     <a:xfrm>
                       <a:off x="0" y="0"/>
-                      <a:ext cx="5476875" cy="438150"/>
+                      <a:ext cx="5476240" cy="437515"/>
                     </a:xfrm>
                     <a:prstGeom prst="rect">
                       <a:avLst/>
@@ -1649,8 +1801,16 @@
           </wp:anchor>
         </w:drawing>
       </w:r>
-      <w:r>
-        <w:rPr/>
+    </w:p>
+    <w:p>
+      <w:pPr>
+        <w:pStyle w:val="Normal"/>
+        <w:rPr/>
+      </w:pPr>
+      <w:r>
+        <w:rPr>
+          <w:rFonts w:eastAsia="Liberation Serif;Times New Roman" w:cs="Liberation Serif;Times New Roman"/>
+        </w:rPr>
         <w:t xml:space="preserve">      </w:t>
       </w:r>
     </w:p>
@@ -1679,15 +1839,6 @@
       </w:pPr>
       <w:r>
         <w:rPr/>
-      </w:r>
-    </w:p>
-    <w:p>
-      <w:pPr>
-        <w:pStyle w:val="Normal"/>
-        <w:rPr/>
-      </w:pPr>
-      <w:r>
-        <w:rPr/>
         <w:t>Ciclo 8</w:t>
       </w:r>
     </w:p>
@@ -1725,16 +1876,17 @@
         <w:rPr/>
       </w:pPr>
       <w:r>
+        <w:rPr/>
         <w:drawing>
-          <wp:anchor behindDoc="0" distT="0" distB="0" distL="0" distR="0" simplePos="0" locked="0" layoutInCell="1" allowOverlap="1" relativeHeight="16">
+          <wp:anchor behindDoc="0" distT="0" distB="0" distL="0" distR="0" simplePos="0" locked="0" layoutInCell="1" allowOverlap="1" relativeHeight="15">
             <wp:simplePos x="0" y="0"/>
             <wp:positionH relativeFrom="column">
               <wp:align>center</wp:align>
             </wp:positionH>
             <wp:positionV relativeFrom="paragraph">
-              <wp:posOffset>635</wp:posOffset>
+              <wp:posOffset>5080</wp:posOffset>
             </wp:positionV>
-            <wp:extent cx="6120130" cy="1058545"/>
+            <wp:extent cx="6119495" cy="1052830"/>
             <wp:effectExtent l="0" t="0" r="0" b="0"/>
             <wp:wrapSquare wrapText="largest"/>
             <wp:docPr id="15" name="Figura15" descr=""/>
@@ -1759,7 +1911,7 @@
                   <pic:spPr bwMode="auto">
                     <a:xfrm>
                       <a:off x="0" y="0"/>
-                      <a:ext cx="6120130" cy="1058545"/>
+                      <a:ext cx="6119495" cy="1052830"/>
                     </a:xfrm>
                     <a:prstGeom prst="rect">
                       <a:avLst/>
@@ -1771,6 +1923,12 @@
           </wp:anchor>
         </w:drawing>
       </w:r>
+    </w:p>
+    <w:p>
+      <w:pPr>
+        <w:pStyle w:val="Normal"/>
+        <w:rPr/>
+      </w:pPr>
       <w:r>
         <w:rPr/>
         <w:t>refatorado</w:t>
@@ -1783,25 +1941,16 @@
       </w:pPr>
       <w:r>
         <w:rPr/>
-      </w:r>
-    </w:p>
-    <w:p>
-      <w:pPr>
-        <w:pStyle w:val="Normal"/>
-        <w:rPr/>
-      </w:pPr>
-      <w:r>
-        <w:rPr/>
         <w:drawing>
-          <wp:anchor behindDoc="0" distT="0" distB="0" distL="0" distR="0" simplePos="0" locked="0" layoutInCell="1" allowOverlap="1" relativeHeight="17">
+          <wp:anchor behindDoc="0" distT="0" distB="0" distL="0" distR="0" simplePos="0" locked="0" layoutInCell="1" allowOverlap="1" relativeHeight="16">
             <wp:simplePos x="0" y="0"/>
             <wp:positionH relativeFrom="column">
               <wp:align>center</wp:align>
             </wp:positionH>
             <wp:positionV relativeFrom="paragraph">
-              <wp:posOffset>635</wp:posOffset>
+              <wp:posOffset>5080</wp:posOffset>
             </wp:positionV>
-            <wp:extent cx="6120130" cy="1584325"/>
+            <wp:extent cx="6119495" cy="1578610"/>
             <wp:effectExtent l="0" t="0" r="0" b="0"/>
             <wp:wrapSquare wrapText="largest"/>
             <wp:docPr id="16" name="Figura16" descr=""/>
@@ -1826,7 +1975,7 @@
                   <pic:spPr bwMode="auto">
                     <a:xfrm>
                       <a:off x="0" y="0"/>
-                      <a:ext cx="6120130" cy="1584325"/>
+                      <a:ext cx="6119495" cy="1578610"/>
                     </a:xfrm>
                     <a:prstGeom prst="rect">
                       <a:avLst/>
@@ -1839,6 +1988,334 @@
         </w:drawing>
       </w:r>
     </w:p>
+    <w:p>
+      <w:pPr>
+        <w:pStyle w:val="Normal"/>
+        <w:rPr/>
+      </w:pPr>
+      <w:r>
+        <w:rPr/>
+        <w:t>anterior</w:t>
+      </w:r>
+    </w:p>
+    <w:p>
+      <w:pPr>
+        <w:pStyle w:val="Normal"/>
+        <w:rPr/>
+      </w:pPr>
+      <w:r>
+        <w:rPr/>
+        <w:drawing>
+          <wp:anchor behindDoc="0" distT="0" distB="0" distL="0" distR="0" simplePos="0" locked="0" layoutInCell="1" allowOverlap="1" relativeHeight="18">
+            <wp:simplePos x="0" y="0"/>
+            <wp:positionH relativeFrom="column">
+              <wp:posOffset>-12065</wp:posOffset>
+            </wp:positionH>
+            <wp:positionV relativeFrom="paragraph">
+              <wp:posOffset>80645</wp:posOffset>
+            </wp:positionV>
+            <wp:extent cx="4666615" cy="208915"/>
+            <wp:effectExtent l="0" t="0" r="0" b="0"/>
+            <wp:wrapSquare wrapText="largest"/>
+            <wp:docPr id="17" name="Figura17" descr=""/>
+            <wp:cNvGraphicFramePr>
+              <a:graphicFrameLocks xmlns:a="http://schemas.openxmlformats.org/drawingml/2006/main" noChangeAspect="1"/>
+            </wp:cNvGraphicFramePr>
+            <a:graphic xmlns:a="http://schemas.openxmlformats.org/drawingml/2006/main">
+              <a:graphicData uri="http://schemas.openxmlformats.org/drawingml/2006/picture">
+                <pic:pic xmlns:pic="http://schemas.openxmlformats.org/drawingml/2006/picture">
+                  <pic:nvPicPr>
+                    <pic:cNvPr id="17" name="Figura17" descr=""/>
+                    <pic:cNvPicPr>
+                      <a:picLocks noChangeAspect="1" noChangeArrowheads="1"/>
+                    </pic:cNvPicPr>
+                  </pic:nvPicPr>
+                  <pic:blipFill>
+                    <a:blip r:embed="rId18"/>
+                    <a:stretch>
+                      <a:fillRect/>
+                    </a:stretch>
+                  </pic:blipFill>
+                  <pic:spPr bwMode="auto">
+                    <a:xfrm>
+                      <a:off x="0" y="0"/>
+                      <a:ext cx="4666615" cy="208915"/>
+                    </a:xfrm>
+                    <a:prstGeom prst="rect">
+                      <a:avLst/>
+                    </a:prstGeom>
+                  </pic:spPr>
+                </pic:pic>
+              </a:graphicData>
+            </a:graphic>
+          </wp:anchor>
+        </w:drawing>
+      </w:r>
+    </w:p>
+    <w:p>
+      <w:pPr>
+        <w:pStyle w:val="Normal"/>
+        <w:rPr/>
+      </w:pPr>
+      <w:r>
+        <w:rPr/>
+      </w:r>
+    </w:p>
+    <w:p>
+      <w:pPr>
+        <w:pStyle w:val="Normal"/>
+        <w:rPr/>
+      </w:pPr>
+      <w:r>
+        <w:rPr/>
+        <w:t>refatorado</w:t>
+      </w:r>
+    </w:p>
+    <w:p>
+      <w:pPr>
+        <w:pStyle w:val="Normal"/>
+        <w:rPr/>
+      </w:pPr>
+      <w:r>
+        <w:rPr/>
+      </w:r>
+    </w:p>
+    <w:p>
+      <w:pPr>
+        <w:pStyle w:val="Normal"/>
+        <w:rPr/>
+      </w:pPr>
+      <w:r>
+        <w:rPr/>
+        <w:drawing>
+          <wp:anchor behindDoc="0" distT="0" distB="0" distL="0" distR="0" simplePos="0" locked="0" layoutInCell="1" allowOverlap="1" relativeHeight="19">
+            <wp:simplePos x="0" y="0"/>
+            <wp:positionH relativeFrom="column">
+              <wp:posOffset>-26670</wp:posOffset>
+            </wp:positionH>
+            <wp:positionV relativeFrom="paragraph">
+              <wp:posOffset>5080</wp:posOffset>
+            </wp:positionV>
+            <wp:extent cx="4733290" cy="165735"/>
+            <wp:effectExtent l="0" t="0" r="0" b="0"/>
+            <wp:wrapSquare wrapText="largest"/>
+            <wp:docPr id="18" name="Figura18" descr=""/>
+            <wp:cNvGraphicFramePr>
+              <a:graphicFrameLocks xmlns:a="http://schemas.openxmlformats.org/drawingml/2006/main" noChangeAspect="1"/>
+            </wp:cNvGraphicFramePr>
+            <a:graphic xmlns:a="http://schemas.openxmlformats.org/drawingml/2006/main">
+              <a:graphicData uri="http://schemas.openxmlformats.org/drawingml/2006/picture">
+                <pic:pic xmlns:pic="http://schemas.openxmlformats.org/drawingml/2006/picture">
+                  <pic:nvPicPr>
+                    <pic:cNvPr id="18" name="Figura18" descr=""/>
+                    <pic:cNvPicPr>
+                      <a:picLocks noChangeAspect="1" noChangeArrowheads="1"/>
+                    </pic:cNvPicPr>
+                  </pic:nvPicPr>
+                  <pic:blipFill>
+                    <a:blip r:embed="rId19"/>
+                    <a:stretch>
+                      <a:fillRect/>
+                    </a:stretch>
+                  </pic:blipFill>
+                  <pic:spPr bwMode="auto">
+                    <a:xfrm>
+                      <a:off x="0" y="0"/>
+                      <a:ext cx="4733290" cy="165735"/>
+                    </a:xfrm>
+                    <a:prstGeom prst="rect">
+                      <a:avLst/>
+                    </a:prstGeom>
+                  </pic:spPr>
+                </pic:pic>
+              </a:graphicData>
+            </a:graphic>
+          </wp:anchor>
+        </w:drawing>
+      </w:r>
+    </w:p>
+    <w:p>
+      <w:pPr>
+        <w:pStyle w:val="Normal"/>
+        <w:rPr/>
+      </w:pPr>
+      <w:r>
+        <w:rPr/>
+      </w:r>
+    </w:p>
+    <w:p>
+      <w:pPr>
+        <w:pStyle w:val="Normal"/>
+        <w:rPr/>
+      </w:pPr>
+      <w:r>
+        <w:rPr/>
+      </w:r>
+    </w:p>
+    <w:p>
+      <w:pPr>
+        <w:pStyle w:val="Normal"/>
+        <w:rPr/>
+      </w:pPr>
+      <w:r>
+        <w:rPr/>
+      </w:r>
+    </w:p>
+    <w:p>
+      <w:pPr>
+        <w:pStyle w:val="Normal"/>
+        <w:rPr/>
+      </w:pPr>
+      <w:r>
+        <w:rPr/>
+      </w:r>
+    </w:p>
+    <w:p>
+      <w:pPr>
+        <w:pStyle w:val="Normal"/>
+        <w:rPr/>
+      </w:pPr>
+      <w:r>
+        <w:rPr/>
+      </w:r>
+    </w:p>
+    <w:p>
+      <w:pPr>
+        <w:pStyle w:val="Normal"/>
+        <w:rPr/>
+      </w:pPr>
+      <w:r>
+        <w:rPr/>
+        <w:t>anterior</w:t>
+      </w:r>
+    </w:p>
+    <w:p>
+      <w:pPr>
+        <w:pStyle w:val="Normal"/>
+        <w:rPr/>
+      </w:pPr>
+      <w:r>
+        <w:rPr/>
+        <w:drawing>
+          <wp:anchor behindDoc="0" distT="0" distB="0" distL="0" distR="0" simplePos="0" locked="0" layoutInCell="1" allowOverlap="1" relativeHeight="20">
+            <wp:simplePos x="0" y="0"/>
+            <wp:positionH relativeFrom="column">
+              <wp:posOffset>-54610</wp:posOffset>
+            </wp:positionH>
+            <wp:positionV relativeFrom="paragraph">
+              <wp:posOffset>5080</wp:posOffset>
+            </wp:positionV>
+            <wp:extent cx="2132965" cy="175260"/>
+            <wp:effectExtent l="0" t="0" r="0" b="0"/>
+            <wp:wrapSquare wrapText="largest"/>
+            <wp:docPr id="19" name="Figura19" descr=""/>
+            <wp:cNvGraphicFramePr>
+              <a:graphicFrameLocks xmlns:a="http://schemas.openxmlformats.org/drawingml/2006/main" noChangeAspect="1"/>
+            </wp:cNvGraphicFramePr>
+            <a:graphic xmlns:a="http://schemas.openxmlformats.org/drawingml/2006/main">
+              <a:graphicData uri="http://schemas.openxmlformats.org/drawingml/2006/picture">
+                <pic:pic xmlns:pic="http://schemas.openxmlformats.org/drawingml/2006/picture">
+                  <pic:nvPicPr>
+                    <pic:cNvPr id="19" name="Figura19" descr=""/>
+                    <pic:cNvPicPr>
+                      <a:picLocks noChangeAspect="1" noChangeArrowheads="1"/>
+                    </pic:cNvPicPr>
+                  </pic:nvPicPr>
+                  <pic:blipFill>
+                    <a:blip r:embed="rId20"/>
+                    <a:stretch>
+                      <a:fillRect/>
+                    </a:stretch>
+                  </pic:blipFill>
+                  <pic:spPr bwMode="auto">
+                    <a:xfrm>
+                      <a:off x="0" y="0"/>
+                      <a:ext cx="2132965" cy="175260"/>
+                    </a:xfrm>
+                    <a:prstGeom prst="rect">
+                      <a:avLst/>
+                    </a:prstGeom>
+                  </pic:spPr>
+                </pic:pic>
+              </a:graphicData>
+            </a:graphic>
+          </wp:anchor>
+        </w:drawing>
+      </w:r>
+    </w:p>
+    <w:p>
+      <w:pPr>
+        <w:pStyle w:val="Normal"/>
+        <w:rPr/>
+      </w:pPr>
+      <w:r>
+        <w:rPr/>
+      </w:r>
+    </w:p>
+    <w:p>
+      <w:pPr>
+        <w:pStyle w:val="Normal"/>
+        <w:rPr/>
+      </w:pPr>
+      <w:r>
+        <w:rPr/>
+        <w:t>refatorado</w:t>
+      </w:r>
+    </w:p>
+    <w:p>
+      <w:pPr>
+        <w:pStyle w:val="Normal"/>
+        <w:rPr/>
+      </w:pPr>
+      <w:r>
+        <w:rPr/>
+        <w:drawing>
+          <wp:anchor behindDoc="0" distT="0" distB="0" distL="0" distR="0" simplePos="0" locked="0" layoutInCell="1" allowOverlap="1" relativeHeight="21">
+            <wp:simplePos x="0" y="0"/>
+            <wp:positionH relativeFrom="column">
+              <wp:posOffset>-78105</wp:posOffset>
+            </wp:positionH>
+            <wp:positionV relativeFrom="paragraph">
+              <wp:posOffset>5080</wp:posOffset>
+            </wp:positionV>
+            <wp:extent cx="2504440" cy="184785"/>
+            <wp:effectExtent l="0" t="0" r="0" b="0"/>
+            <wp:wrapSquare wrapText="largest"/>
+            <wp:docPr id="20" name="Figura20" descr=""/>
+            <wp:cNvGraphicFramePr>
+              <a:graphicFrameLocks xmlns:a="http://schemas.openxmlformats.org/drawingml/2006/main" noChangeAspect="1"/>
+            </wp:cNvGraphicFramePr>
+            <a:graphic xmlns:a="http://schemas.openxmlformats.org/drawingml/2006/main">
+              <a:graphicData uri="http://schemas.openxmlformats.org/drawingml/2006/picture">
+                <pic:pic xmlns:pic="http://schemas.openxmlformats.org/drawingml/2006/picture">
+                  <pic:nvPicPr>
+                    <pic:cNvPr id="20" name="Figura20" descr=""/>
+                    <pic:cNvPicPr>
+                      <a:picLocks noChangeAspect="1" noChangeArrowheads="1"/>
+                    </pic:cNvPicPr>
+                  </pic:nvPicPr>
+                  <pic:blipFill>
+                    <a:blip r:embed="rId21"/>
+                    <a:stretch>
+                      <a:fillRect/>
+                    </a:stretch>
+                  </pic:blipFill>
+                  <pic:spPr bwMode="auto">
+                    <a:xfrm>
+                      <a:off x="0" y="0"/>
+                      <a:ext cx="2504440" cy="184785"/>
+                    </a:xfrm>
+                    <a:prstGeom prst="rect">
+                      <a:avLst/>
+                    </a:prstGeom>
+                  </pic:spPr>
+                </pic:pic>
+              </a:graphicData>
+            </a:graphic>
+          </wp:anchor>
+        </w:drawing>
+      </w:r>
+    </w:p>
     <w:sectPr>
       <w:type w:val="nextPage"/>
       <w:pgSz w:w="11906" w:h="16838"/>
@@ -1846,7 +2323,7 @@
       <w:pgNumType w:fmt="decimal"/>
       <w:formProt w:val="false"/>
       <w:textDirection w:val="lrTb"/>
-      <w:docGrid w:type="default" w:linePitch="240" w:charSpace="4294961151"/>
+      <w:docGrid w:type="default" w:linePitch="240" w:charSpace="4294960946"/>
     </w:sectPr>
   </w:body>
 </w:document>
@@ -1858,7 +2335,6 @@
     <w:rPrDefault>
       <w:rPr>
         <w:rFonts w:ascii="Liberation Serif" w:hAnsi="Liberation Serif" w:eastAsia="SimSun" w:cs="Mangal"/>
-        <w:sz w:val="20"/>
         <w:szCs w:val="24"/>
         <w:lang w:val="pt-BR" w:eastAsia="zh-CN" w:bidi="hi-IN"/>
       </w:rPr>
@@ -1872,11 +2348,12 @@
     <w:qFormat/>
     <w:pPr>
       <w:widowControl/>
+      <w:suppressAutoHyphens w:val="true"/>
       <w:bidi w:val="0"/>
       <w:jc w:val="left"/>
     </w:pPr>
     <w:rPr>
-      <w:rFonts w:ascii="Liberation Serif" w:hAnsi="Liberation Serif" w:eastAsia="SimSun" w:cs="Mangal"/>
+      <w:rFonts w:ascii="Liberation Serif;Times New Roman" w:hAnsi="Liberation Serif;Times New Roman" w:eastAsia="SimSun" w:cs="Mangal"/>
       <w:color w:val="00000A"/>
       <w:sz w:val="24"/>
       <w:szCs w:val="24"/>
@@ -1893,7 +2370,7 @@
       <w:spacing w:before="240" w:after="120"/>
     </w:pPr>
     <w:rPr>
-      <w:rFonts w:ascii="Liberation Sans" w:hAnsi="Liberation Sans" w:eastAsia="Microsoft YaHei" w:cs="Mangal"/>
+      <w:rFonts w:ascii="Liberation Sans;Arial" w:hAnsi="Liberation Sans;Arial" w:eastAsia="Microsoft YaHei" w:cs="Mangal"/>
       <w:sz w:val="28"/>
       <w:szCs w:val="28"/>
     </w:rPr>

</xml_diff>